<commit_message>
Update Documentazione Gestione Formato
</commit_message>
<xml_diff>
--- a/Documentazione/Testing/TCSD.docx
+++ b/Documentazione/Testing/TCSD.docx
@@ -132,6 +132,7 @@
                 <w:color w:val="3E762A" w:themeColor="accent1" w:themeShade="BF"/>
                 <w:sz w:val="72"/>
                 <w:szCs w:val="94"/>
+                <w:lang w:val="en-US"/>
               </w:rPr>
             </w:pPr>
             <w:bookmarkStart w:id="0" w:name="_Toc526532074"/>
@@ -142,6 +143,7 @@
                 <w:color w:val="3E762A" w:themeColor="accent1" w:themeShade="BF"/>
                 <w:sz w:val="72"/>
                 <w:szCs w:val="94"/>
+                <w:lang w:val="en-US"/>
               </w:rPr>
               <w:t>T</w:t>
             </w:r>
@@ -150,6 +152,7 @@
                 <w:color w:val="3E762A" w:themeColor="accent1" w:themeShade="BF"/>
                 <w:sz w:val="72"/>
                 <w:szCs w:val="94"/>
+                <w:lang w:val="en-US"/>
               </w:rPr>
               <w:t>est</w:t>
             </w:r>
@@ -160,6 +163,7 @@
                 <w:color w:val="3E762A" w:themeColor="accent1" w:themeShade="BF"/>
                 <w:sz w:val="72"/>
                 <w:szCs w:val="94"/>
+                <w:lang w:val="en-US"/>
               </w:rPr>
               <w:t xml:space="preserve"> C</w:t>
             </w:r>
@@ -168,6 +172,7 @@
                 <w:color w:val="3E762A" w:themeColor="accent1" w:themeShade="BF"/>
                 <w:sz w:val="72"/>
                 <w:szCs w:val="94"/>
+                <w:lang w:val="en-US"/>
               </w:rPr>
               <w:t>ase</w:t>
             </w:r>
@@ -176,10 +181,10 @@
                 <w:color w:val="3E762A" w:themeColor="accent1" w:themeShade="BF"/>
                 <w:sz w:val="72"/>
                 <w:szCs w:val="94"/>
+                <w:lang w:val="en-US"/>
               </w:rPr>
               <w:t xml:space="preserve"> </w:t>
             </w:r>
-            <w:proofErr w:type="spellStart"/>
             <w:r>
               <w:rPr>
                 <w:b/>
@@ -187,6 +192,7 @@
                 <w:color w:val="3E762A" w:themeColor="accent1" w:themeShade="BF"/>
                 <w:sz w:val="72"/>
                 <w:szCs w:val="94"/>
+                <w:lang w:val="en-US"/>
               </w:rPr>
               <w:t>S</w:t>
             </w:r>
@@ -195,15 +201,16 @@
                 <w:color w:val="3E762A" w:themeColor="accent1" w:themeShade="BF"/>
                 <w:sz w:val="72"/>
                 <w:szCs w:val="94"/>
+                <w:lang w:val="en-US"/>
               </w:rPr>
               <w:t>pecification</w:t>
             </w:r>
-            <w:proofErr w:type="spellEnd"/>
             <w:r>
               <w:rPr>
                 <w:color w:val="3E762A" w:themeColor="accent1" w:themeShade="BF"/>
                 <w:sz w:val="72"/>
                 <w:szCs w:val="94"/>
+                <w:lang w:val="en-US"/>
               </w:rPr>
               <w:t xml:space="preserve"> </w:t>
             </w:r>
@@ -212,6 +219,7 @@
                 <w:color w:val="3E762A" w:themeColor="accent1" w:themeShade="BF"/>
                 <w:sz w:val="72"/>
                 <w:szCs w:val="94"/>
+                <w:lang w:val="en-US"/>
               </w:rPr>
               <w:t xml:space="preserve"> </w:t>
             </w:r>
@@ -224,9 +232,9 @@
                 <w:color w:val="3E762A" w:themeColor="accent1" w:themeShade="BF"/>
                 <w:sz w:val="72"/>
                 <w:szCs w:val="94"/>
-              </w:rPr>
-            </w:pPr>
-            <w:proofErr w:type="spellStart"/>
+                <w:lang w:val="en-US"/>
+              </w:rPr>
+            </w:pPr>
             <w:r>
               <w:rPr>
                 <w:b/>
@@ -234,6 +242,7 @@
                 <w:color w:val="3E762A" w:themeColor="accent1" w:themeShade="BF"/>
                 <w:sz w:val="72"/>
                 <w:szCs w:val="94"/>
+                <w:lang w:val="en-US"/>
               </w:rPr>
               <w:t>D</w:t>
             </w:r>
@@ -242,18 +251,10 @@
                 <w:color w:val="3E762A" w:themeColor="accent1" w:themeShade="BF"/>
                 <w:sz w:val="72"/>
                 <w:szCs w:val="94"/>
-              </w:rPr>
-              <w:t>oc</w:t>
-            </w:r>
-            <w:r>
-              <w:rPr>
-                <w:color w:val="3E762A" w:themeColor="accent1" w:themeShade="BF"/>
-                <w:sz w:val="72"/>
-                <w:szCs w:val="94"/>
-              </w:rPr>
-              <w:t>ument</w:t>
-            </w:r>
-            <w:proofErr w:type="spellEnd"/>
+                <w:lang w:val="en-US"/>
+              </w:rPr>
+              <w:t>ocument</w:t>
+            </w:r>
           </w:p>
           <w:p>
             <w:pPr>
@@ -263,6 +264,7 @@
                 <w:color w:val="668926" w:themeColor="accent2" w:themeShade="BF"/>
                 <w:sz w:val="36"/>
                 <w:szCs w:val="38"/>
+                <w:lang w:val="en-US"/>
               </w:rPr>
             </w:pPr>
             <w:r>
@@ -270,6 +272,7 @@
                 <w:color w:val="668926" w:themeColor="accent2" w:themeShade="BF"/>
                 <w:sz w:val="72"/>
                 <w:szCs w:val="94"/>
+                <w:lang w:val="en-US"/>
               </w:rPr>
               <w:t>Easy</w:t>
             </w:r>
@@ -278,6 +281,7 @@
                 <w:color w:val="668926" w:themeColor="accent2" w:themeShade="BF"/>
                 <w:sz w:val="72"/>
                 <w:szCs w:val="94"/>
+                <w:lang w:val="en-US"/>
               </w:rPr>
               <w:t xml:space="preserve"> </w:t>
             </w:r>
@@ -286,6 +290,7 @@
                 <w:color w:val="668926" w:themeColor="accent2" w:themeShade="BF"/>
                 <w:sz w:val="72"/>
                 <w:szCs w:val="94"/>
+                <w:lang w:val="en-US"/>
               </w:rPr>
               <w:t>Pass</w:t>
             </w:r>
@@ -1583,7 +1588,6 @@
           <w:u w:val="single"/>
         </w:rPr>
       </w:pPr>
-      <w:proofErr w:type="spellStart"/>
       <w:r>
         <w:rPr>
           <w:rFonts w:eastAsia="Droid Sans"/>
@@ -1591,7 +1595,6 @@
         <w:lastRenderedPageBreak/>
         <w:t>Revision</w:t>
       </w:r>
-      <w:proofErr w:type="spellEnd"/>
       <w:r>
         <w:rPr>
           <w:rFonts w:eastAsia="Droid Sans"/>
@@ -1880,23 +1883,13 @@
               </w:rPr>
               <w:t xml:space="preserve"> aggiunta test case </w:t>
             </w:r>
-            <w:proofErr w:type="spellStart"/>
             <w:r>
               <w:rPr>
                 <w:rFonts w:ascii="Century Gothic" w:eastAsia="Droid Sans" w:hAnsi="Century Gothic" w:cs="Droid Sans"/>
                 <w:sz w:val="20"/>
                 <w:szCs w:val="20"/>
               </w:rPr>
-              <w:t>specification</w:t>
-            </w:r>
-            <w:proofErr w:type="spellEnd"/>
-            <w:r>
-              <w:rPr>
-                <w:rFonts w:ascii="Century Gothic" w:eastAsia="Droid Sans" w:hAnsi="Century Gothic" w:cs="Droid Sans"/>
-                <w:sz w:val="20"/>
-                <w:szCs w:val="20"/>
-              </w:rPr>
-              <w:t xml:space="preserve"> </w:t>
+              <w:t xml:space="preserve">specification </w:t>
             </w:r>
             <w:r>
               <w:rPr>
@@ -2128,23 +2121,13 @@
               </w:rPr>
               <w:t xml:space="preserve">Aggiunta test case </w:t>
             </w:r>
-            <w:proofErr w:type="spellStart"/>
             <w:r>
               <w:rPr>
                 <w:rFonts w:ascii="Century Gothic" w:eastAsia="Droid Sans" w:hAnsi="Century Gothic" w:cs="Droid Sans"/>
                 <w:sz w:val="20"/>
                 <w:szCs w:val="20"/>
               </w:rPr>
-              <w:t>specification</w:t>
-            </w:r>
-            <w:proofErr w:type="spellEnd"/>
-            <w:r>
-              <w:rPr>
-                <w:rFonts w:ascii="Century Gothic" w:eastAsia="Droid Sans" w:hAnsi="Century Gothic" w:cs="Droid Sans"/>
-                <w:sz w:val="20"/>
-                <w:szCs w:val="20"/>
-              </w:rPr>
-              <w:t xml:space="preserve"> </w:t>
+              <w:t xml:space="preserve">specification </w:t>
             </w:r>
             <w:r>
               <w:rPr>
@@ -2295,25 +2278,7 @@
                 <w:sz w:val="20"/>
                 <w:szCs w:val="20"/>
               </w:rPr>
-              <w:t xml:space="preserve">Aggiunta test case </w:t>
-            </w:r>
-            <w:proofErr w:type="spellStart"/>
-            <w:r>
-              <w:rPr>
-                <w:rFonts w:ascii="Century Gothic" w:eastAsia="Droid Sans" w:hAnsi="Century Gothic" w:cs="Droid Sans"/>
-                <w:sz w:val="20"/>
-                <w:szCs w:val="20"/>
-              </w:rPr>
-              <w:t>specification</w:t>
-            </w:r>
-            <w:proofErr w:type="spellEnd"/>
-            <w:r>
-              <w:rPr>
-                <w:rFonts w:ascii="Century Gothic" w:eastAsia="Droid Sans" w:hAnsi="Century Gothic" w:cs="Droid Sans"/>
-                <w:sz w:val="20"/>
-                <w:szCs w:val="20"/>
-              </w:rPr>
-              <w:t xml:space="preserve"> formato report</w:t>
+              <w:t>Aggiunta test case specification formato report</w:t>
             </w:r>
           </w:p>
         </w:tc>
@@ -2889,44 +2854,16 @@
                 <w:sz w:val="20"/>
                 <w:szCs w:val="20"/>
               </w:rPr>
-              <w:t xml:space="preserve">Test </w:t>
-            </w:r>
-            <w:proofErr w:type="spellStart"/>
+              <w:t>Test case</w:t>
+            </w:r>
             <w:r>
               <w:rPr>
                 <w:rFonts w:ascii="Century Gothic" w:eastAsia="Droid Sans" w:hAnsi="Century Gothic" w:cs="Droid Sans"/>
                 <w:sz w:val="20"/>
                 <w:szCs w:val="20"/>
               </w:rPr>
-              <w:t>case</w:t>
-            </w:r>
-            <w:r>
-              <w:rPr>
-                <w:rFonts w:ascii="Century Gothic" w:eastAsia="Droid Sans" w:hAnsi="Century Gothic" w:cs="Droid Sans"/>
-                <w:sz w:val="20"/>
-                <w:szCs w:val="20"/>
-              </w:rPr>
-              <w:t>s</w:t>
-            </w:r>
-            <w:proofErr w:type="spellEnd"/>
-            <w:r>
-              <w:rPr>
-                <w:rFonts w:ascii="Century Gothic" w:eastAsia="Droid Sans" w:hAnsi="Century Gothic" w:cs="Droid Sans"/>
-                <w:sz w:val="20"/>
-                <w:szCs w:val="20"/>
-              </w:rPr>
-              <w:t xml:space="preserve"> </w:t>
-            </w:r>
-            <w:proofErr w:type="spellStart"/>
-            <w:r>
-              <w:rPr>
-                <w:rFonts w:ascii="Century Gothic" w:eastAsia="Droid Sans" w:hAnsi="Century Gothic" w:cs="Droid Sans"/>
-                <w:sz w:val="20"/>
-                <w:szCs w:val="20"/>
-              </w:rPr>
-              <w:t>specification</w:t>
-            </w:r>
-            <w:proofErr w:type="spellEnd"/>
+              <w:t>s specification</w:t>
+            </w:r>
             <w:r>
               <w:rPr>
                 <w:rFonts w:ascii="Century Gothic" w:eastAsia="Droid Sans" w:hAnsi="Century Gothic" w:cs="Droid Sans"/>
@@ -3033,18 +2970,8 @@
                 <w:sz w:val="20"/>
                 <w:szCs w:val="20"/>
               </w:rPr>
-              <w:t xml:space="preserve"> </w:t>
-            </w:r>
-            <w:proofErr w:type="spellStart"/>
-            <w:r>
-              <w:rPr>
-                <w:rFonts w:ascii="Century Gothic" w:eastAsia="Droid Sans" w:hAnsi="Century Gothic" w:cs="Droid Sans"/>
-                <w:sz w:val="20"/>
-                <w:szCs w:val="20"/>
-              </w:rPr>
-              <w:t>specification</w:t>
-            </w:r>
-            <w:proofErr w:type="spellEnd"/>
+              <w:t xml:space="preserve"> specification</w:t>
+            </w:r>
             <w:r>
               <w:rPr>
                 <w:rFonts w:ascii="Century Gothic" w:eastAsia="Droid Sans" w:hAnsi="Century Gothic" w:cs="Droid Sans"/>
@@ -3142,23 +3069,13 @@
               </w:rPr>
               <w:t xml:space="preserve">Test case </w:t>
             </w:r>
-            <w:proofErr w:type="spellStart"/>
             <w:r>
               <w:rPr>
                 <w:rFonts w:ascii="Century Gothic" w:eastAsia="Droid Sans" w:hAnsi="Century Gothic" w:cs="Droid Sans"/>
                 <w:sz w:val="20"/>
                 <w:szCs w:val="20"/>
               </w:rPr>
-              <w:t>specification</w:t>
-            </w:r>
-            <w:proofErr w:type="spellEnd"/>
-            <w:r>
-              <w:rPr>
-                <w:rFonts w:ascii="Century Gothic" w:eastAsia="Droid Sans" w:hAnsi="Century Gothic" w:cs="Droid Sans"/>
-                <w:sz w:val="20"/>
-                <w:szCs w:val="20"/>
-              </w:rPr>
-              <w:t xml:space="preserve"> sul </w:t>
+              <w:t xml:space="preserve">specification sul </w:t>
             </w:r>
             <w:r>
               <w:rPr>
@@ -3248,18 +3165,8 @@
                 <w:sz w:val="20"/>
                 <w:szCs w:val="20"/>
               </w:rPr>
-              <w:t xml:space="preserve"> </w:t>
-            </w:r>
-            <w:proofErr w:type="spellStart"/>
-            <w:r>
-              <w:rPr>
-                <w:rFonts w:ascii="Century Gothic" w:eastAsia="Droid Sans" w:hAnsi="Century Gothic" w:cs="Droid Sans"/>
-                <w:sz w:val="20"/>
-                <w:szCs w:val="20"/>
-              </w:rPr>
-              <w:t>specification</w:t>
-            </w:r>
-            <w:proofErr w:type="spellEnd"/>
+              <w:t xml:space="preserve"> specification</w:t>
+            </w:r>
             <w:r>
               <w:rPr>
                 <w:rFonts w:ascii="Century Gothic" w:eastAsia="Droid Sans" w:hAnsi="Century Gothic" w:cs="Droid Sans"/>
@@ -3394,21 +3301,11 @@
       <w:r>
         <w:t xml:space="preserve">Il Test Case </w:t>
       </w:r>
-      <w:proofErr w:type="spellStart"/>
       <w:r>
-        <w:t>Specification</w:t>
+        <w:t xml:space="preserve">Specification </w:t>
       </w:r>
-      <w:proofErr w:type="spellEnd"/>
       <w:r>
-        <w:t xml:space="preserve"> </w:t>
-      </w:r>
-      <w:proofErr w:type="spellStart"/>
-      <w:r>
-        <w:t>Document</w:t>
-      </w:r>
-      <w:proofErr w:type="spellEnd"/>
-      <w:r>
-        <w:t xml:space="preserve"> del progetto Easy Pass presenta la pianificazione e la specifica di quelli che sono i Test Case, ovvero l’insieme di input e di risultati attesi che servono a testare una componente del </w:t>
+        <w:t xml:space="preserve">Document del progetto Easy Pass presenta la pianificazione e la specifica di quelli che sono i Test Case, ovvero l’insieme di input e di risultati attesi che servono a testare una componente del </w:t>
       </w:r>
       <w:r>
         <w:t>S</w:t>
@@ -3514,29 +3411,8 @@
         <w:t>“</w:t>
       </w:r>
       <w:r>
-        <w:t>Object-</w:t>
+        <w:t>Object-Oriented Software Engineering Using UML, Patterns and Java: Third Edition, di Bernd Bruegge ed Allen H. Dutoit</w:t>
       </w:r>
-      <w:proofErr w:type="spellStart"/>
-      <w:r>
-        <w:t>Oriented</w:t>
-      </w:r>
-      <w:proofErr w:type="spellEnd"/>
-      <w:r>
-        <w:t xml:space="preserve"> Software Engineering Using UML, Patterns and Java: Third Edition, di Bernd </w:t>
-      </w:r>
-      <w:proofErr w:type="spellStart"/>
-      <w:r>
-        <w:t>Bruegge</w:t>
-      </w:r>
-      <w:proofErr w:type="spellEnd"/>
-      <w:r>
-        <w:t xml:space="preserve"> ed Allen H. </w:t>
-      </w:r>
-      <w:proofErr w:type="spellStart"/>
-      <w:r>
-        <w:t>Dutoit</w:t>
-      </w:r>
-      <w:proofErr w:type="spellEnd"/>
       <w:r>
         <w:t>”.</w:t>
       </w:r>
@@ -3601,11 +3477,9 @@
       <w:r>
         <w:t xml:space="preserve"> </w:t>
       </w:r>
-      <w:proofErr w:type="spellStart"/>
       <w:r>
         <w:t>Specification</w:t>
       </w:r>
-      <w:proofErr w:type="spellEnd"/>
       <w:r>
         <w:t>;</w:t>
       </w:r>
@@ -3797,30 +3671,30 @@
           <w:numId w:val="5"/>
         </w:numPr>
         <w:ind w:left="1134"/>
-      </w:pPr>
-      <w:proofErr w:type="spellStart"/>
+        <w:rPr>
+          <w:lang w:val="en-US"/>
+        </w:rPr>
+      </w:pPr>
       <w:r>
         <w:rPr>
           <w:b/>
           <w:bCs/>
           <w:color w:val="3E762A" w:themeColor="accent1" w:themeShade="BF"/>
+          <w:lang w:val="en-US"/>
         </w:rPr>
         <w:t>TC_numero</w:t>
       </w:r>
-      <w:proofErr w:type="spellEnd"/>
       <w:r>
+        <w:rPr>
+          <w:lang w:val="en-US"/>
+        </w:rPr>
         <w:t xml:space="preserve">: </w:t>
       </w:r>
       <w:r>
-        <w:t xml:space="preserve">Test </w:t>
-      </w:r>
-      <w:proofErr w:type="spellStart"/>
-      <w:r>
-        <w:t>Case_numero</w:t>
-      </w:r>
-      <w:proofErr w:type="spellEnd"/>
-      <w:r>
-        <w:t xml:space="preserve"> del Test Case</w:t>
+        <w:rPr>
+          <w:lang w:val="en-US"/>
+        </w:rPr>
+        <w:t>Test Case_numero del Test Case</w:t>
       </w:r>
     </w:p>
     <w:p>
@@ -3844,21 +3718,8 @@
         <w:t>:</w:t>
       </w:r>
       <w:r>
-        <w:t xml:space="preserve"> Test Case </w:t>
+        <w:t xml:space="preserve"> Test Case Specification Document</w:t>
       </w:r>
-      <w:proofErr w:type="spellStart"/>
-      <w:r>
-        <w:t>Specification</w:t>
-      </w:r>
-      <w:proofErr w:type="spellEnd"/>
-      <w:r>
-        <w:t xml:space="preserve"> </w:t>
-      </w:r>
-      <w:proofErr w:type="spellStart"/>
-      <w:r>
-        <w:t>Document</w:t>
-      </w:r>
-      <w:proofErr w:type="spellEnd"/>
     </w:p>
     <w:p>
       <w:pPr>
@@ -3878,15 +3739,7 @@
         <w:t>DB</w:t>
       </w:r>
       <w:r>
-        <w:t xml:space="preserve">: </w:t>
-      </w:r>
-      <w:proofErr w:type="spellStart"/>
-      <w:r>
-        <w:t>DataBase</w:t>
-      </w:r>
-      <w:proofErr w:type="spellEnd"/>
-      <w:r>
-        <w:t>, ovvero “Base di Dati” utilizzata per memorizzare i dati persistenti</w:t>
+        <w:t>: DataBase, ovvero “Base di Dati” utilizzata per memorizzare i dati persistenti</w:t>
       </w:r>
     </w:p>
     <w:p>
@@ -4031,11 +3884,9 @@
       <w:r>
         <w:t xml:space="preserve"> </w:t>
       </w:r>
-      <w:proofErr w:type="spellStart"/>
       <w:r>
         <w:t>Specification</w:t>
       </w:r>
-      <w:proofErr w:type="spellEnd"/>
     </w:p>
     <w:p>
       <w:pPr>
@@ -6146,14 +5997,12 @@
                       <w:szCs w:val="24"/>
                     </w:rPr>
                   </w:pPr>
-                  <w:proofErr w:type="spellStart"/>
                   <w:r>
                     <w:rPr>
                       <w:szCs w:val="24"/>
                     </w:rPr>
                     <w:t>mnbvcxzasdfghjklpoiuytrewqazwsxe</w:t>
                   </w:r>
-                  <w:proofErr w:type="spellEnd"/>
                 </w:p>
               </w:tc>
             </w:tr>
@@ -9645,14 +9494,12 @@
                       <w:szCs w:val="24"/>
                     </w:rPr>
                   </w:pPr>
-                  <w:proofErr w:type="spellStart"/>
                   <w:r>
                     <w:rPr>
                       <w:szCs w:val="24"/>
                     </w:rPr>
                     <w:t>qazwsxedcrfvtgbyhnujmikolplmokni</w:t>
                   </w:r>
-                  <w:proofErr w:type="spellEnd"/>
                 </w:p>
               </w:tc>
             </w:tr>
@@ -14369,7 +14216,6 @@
         </w:rPr>
         <w:t xml:space="preserve">ase </w:t>
       </w:r>
-      <w:proofErr w:type="spellStart"/>
       <w:r>
         <w:rPr>
           <w:szCs w:val="24"/>
@@ -14380,14 +14226,7 @@
         <w:rPr>
           <w:szCs w:val="24"/>
         </w:rPr>
-        <w:t>pecification</w:t>
-      </w:r>
-      <w:proofErr w:type="spellEnd"/>
-      <w:r>
-        <w:rPr>
-          <w:szCs w:val="24"/>
-        </w:rPr>
-        <w:t xml:space="preserve"> si suppone che sia già presente nel database un Docente con </w:t>
+        <w:t xml:space="preserve">pecification si suppone che sia già presente nel database un Docente con </w:t>
       </w:r>
       <w:r>
         <w:rPr>
@@ -16865,14 +16704,12 @@
                       <w:szCs w:val="24"/>
                     </w:rPr>
                   </w:pPr>
-                  <w:proofErr w:type="spellStart"/>
                   <w:r>
                     <w:rPr>
                       <w:szCs w:val="24"/>
                     </w:rPr>
                     <w:t>AbcdefghiA</w:t>
                   </w:r>
-                  <w:proofErr w:type="spellEnd"/>
                 </w:p>
               </w:tc>
             </w:tr>
@@ -18183,21 +18020,7 @@
               <w:rPr>
                 <w:szCs w:val="24"/>
               </w:rPr>
-              <w:t xml:space="preserve">visualizza il </w:t>
-            </w:r>
-            <w:proofErr w:type="spellStart"/>
-            <w:r>
-              <w:rPr>
-                <w:szCs w:val="24"/>
-              </w:rPr>
-              <w:t>form</w:t>
-            </w:r>
-            <w:proofErr w:type="spellEnd"/>
-            <w:r>
-              <w:rPr>
-                <w:szCs w:val="24"/>
-              </w:rPr>
-              <w:t xml:space="preserve"> dedicato all’inserimento del numero di Studenti</w:t>
+              <w:t>visualizza il form dedicato all’inserimento del numero di Studenti</w:t>
             </w:r>
           </w:p>
         </w:tc>
@@ -18782,21 +18605,7 @@
               <w:rPr>
                 <w:szCs w:val="24"/>
               </w:rPr>
-              <w:t xml:space="preserve">visualizza il </w:t>
-            </w:r>
-            <w:proofErr w:type="spellStart"/>
-            <w:r>
-              <w:rPr>
-                <w:szCs w:val="24"/>
-              </w:rPr>
-              <w:t>form</w:t>
-            </w:r>
-            <w:proofErr w:type="spellEnd"/>
-            <w:r>
-              <w:rPr>
-                <w:szCs w:val="24"/>
-              </w:rPr>
-              <w:t xml:space="preserve"> dedicato all’inserimento del numero di Studenti</w:t>
+              <w:t>visualizza il form dedicato all’inserimento del numero di Studenti</w:t>
             </w:r>
           </w:p>
         </w:tc>
@@ -19362,21 +19171,7 @@
               <w:rPr>
                 <w:szCs w:val="24"/>
               </w:rPr>
-              <w:t xml:space="preserve">visualizza il </w:t>
-            </w:r>
-            <w:proofErr w:type="spellStart"/>
-            <w:r>
-              <w:rPr>
-                <w:szCs w:val="24"/>
-              </w:rPr>
-              <w:t>form</w:t>
-            </w:r>
-            <w:proofErr w:type="spellEnd"/>
-            <w:r>
-              <w:rPr>
-                <w:szCs w:val="24"/>
-              </w:rPr>
-              <w:t xml:space="preserve"> dedicato all’inserimento del numero di Studenti</w:t>
+              <w:t>visualizza il form dedicato all’inserimento del numero di Studenti</w:t>
             </w:r>
           </w:p>
         </w:tc>
@@ -19965,21 +19760,7 @@
               <w:rPr>
                 <w:szCs w:val="24"/>
               </w:rPr>
-              <w:t xml:space="preserve">visualizza il </w:t>
-            </w:r>
-            <w:proofErr w:type="spellStart"/>
-            <w:r>
-              <w:rPr>
-                <w:szCs w:val="24"/>
-              </w:rPr>
-              <w:t>form</w:t>
-            </w:r>
-            <w:proofErr w:type="spellEnd"/>
-            <w:r>
-              <w:rPr>
-                <w:szCs w:val="24"/>
-              </w:rPr>
-              <w:t xml:space="preserve"> dedicato all’inserimento del numero di Studenti</w:t>
+              <w:t>visualizza il form dedicato all’inserimento del numero di Studenti</w:t>
             </w:r>
           </w:p>
         </w:tc>
@@ -22277,14 +22058,12 @@
           <w:color w:val="3E762A" w:themeColor="accent1" w:themeShade="BF"/>
         </w:rPr>
       </w:pPr>
-      <w:proofErr w:type="spellStart"/>
       <w:r>
         <w:rPr>
           <w:color w:val="3E762A" w:themeColor="accent1" w:themeShade="BF"/>
         </w:rPr>
         <w:t>RicercaReportSoloDocente</w:t>
       </w:r>
-      <w:proofErr w:type="spellEnd"/>
     </w:p>
     <w:tbl>
       <w:tblPr>
@@ -24736,7 +24515,6 @@
           <w:color w:val="3E762A" w:themeColor="accent1" w:themeShade="BF"/>
         </w:rPr>
       </w:pPr>
-      <w:proofErr w:type="spellStart"/>
       <w:r>
         <w:rPr>
           <w:color w:val="3E762A" w:themeColor="accent1" w:themeShade="BF"/>
@@ -24744,7 +24522,6 @@
         <w:lastRenderedPageBreak/>
         <w:t>RicercaReportSoloData</w:t>
       </w:r>
-      <w:proofErr w:type="spellEnd"/>
     </w:p>
     <w:tbl>
       <w:tblPr>
@@ -25140,11 +24917,9 @@
                     <w:pStyle w:val="Gpstesto"/>
                     <w:spacing w:line="276" w:lineRule="auto"/>
                   </w:pPr>
-                  <w:proofErr w:type="spellStart"/>
                   <w:r>
                     <w:t>PrimaData</w:t>
                   </w:r>
-                  <w:proofErr w:type="spellEnd"/>
                 </w:p>
               </w:tc>
               <w:tc>
@@ -25197,7 +24972,6 @@
                   <w:pPr>
                     <w:jc w:val="both"/>
                   </w:pPr>
-                  <w:proofErr w:type="spellStart"/>
                   <w:r>
                     <w:rPr>
                       <w:rFonts w:ascii="Garamond" w:hAnsi="Garamond"/>
@@ -25205,7 +24979,6 @@
                     </w:rPr>
                     <w:t>SecondData</w:t>
                   </w:r>
-                  <w:proofErr w:type="spellEnd"/>
                 </w:p>
               </w:tc>
               <w:tc>
@@ -25809,11 +25582,9 @@
                     <w:pStyle w:val="Gpstesto"/>
                     <w:spacing w:line="276" w:lineRule="auto"/>
                   </w:pPr>
-                  <w:proofErr w:type="spellStart"/>
                   <w:r>
                     <w:t>PrimaData</w:t>
                   </w:r>
-                  <w:proofErr w:type="spellEnd"/>
                 </w:p>
               </w:tc>
               <w:tc>
@@ -25866,7 +25637,6 @@
                   <w:pPr>
                     <w:jc w:val="both"/>
                   </w:pPr>
-                  <w:proofErr w:type="spellStart"/>
                   <w:r>
                     <w:rPr>
                       <w:rFonts w:ascii="Garamond" w:hAnsi="Garamond"/>
@@ -25874,7 +25644,6 @@
                     </w:rPr>
                     <w:t>SecondData</w:t>
                   </w:r>
-                  <w:proofErr w:type="spellEnd"/>
                 </w:p>
               </w:tc>
               <w:tc>
@@ -26441,11 +26210,9 @@
                     <w:pStyle w:val="Gpstesto"/>
                     <w:spacing w:line="276" w:lineRule="auto"/>
                   </w:pPr>
-                  <w:proofErr w:type="spellStart"/>
                   <w:r>
                     <w:t>PrimaData</w:t>
                   </w:r>
-                  <w:proofErr w:type="spellEnd"/>
                 </w:p>
               </w:tc>
               <w:tc>
@@ -26499,11 +26266,9 @@
                     <w:pStyle w:val="Gpstesto"/>
                     <w:spacing w:line="276" w:lineRule="auto"/>
                   </w:pPr>
-                  <w:proofErr w:type="spellStart"/>
                   <w:r>
                     <w:t>SecondaData</w:t>
                   </w:r>
-                  <w:proofErr w:type="spellEnd"/>
                 </w:p>
               </w:tc>
               <w:tc>
@@ -27118,11 +26883,9 @@
                     <w:pStyle w:val="Gpstesto"/>
                     <w:spacing w:line="276" w:lineRule="auto"/>
                   </w:pPr>
-                  <w:proofErr w:type="spellStart"/>
                   <w:r>
                     <w:t>PrimaData</w:t>
                   </w:r>
-                  <w:proofErr w:type="spellEnd"/>
                 </w:p>
               </w:tc>
               <w:tc>
@@ -27176,11 +26939,9 @@
                     <w:pStyle w:val="Gpstesto"/>
                     <w:spacing w:line="276" w:lineRule="auto"/>
                   </w:pPr>
-                  <w:proofErr w:type="spellStart"/>
                   <w:r>
                     <w:t>SecondaData</w:t>
                   </w:r>
-                  <w:proofErr w:type="spellEnd"/>
                 </w:p>
               </w:tc>
               <w:tc>
@@ -27775,11 +27536,9 @@
                     <w:pStyle w:val="Gpstesto"/>
                     <w:spacing w:line="276" w:lineRule="auto"/>
                   </w:pPr>
-                  <w:proofErr w:type="spellStart"/>
                   <w:r>
                     <w:t>PrimaData</w:t>
                   </w:r>
-                  <w:proofErr w:type="spellEnd"/>
                 </w:p>
               </w:tc>
               <w:tc>
@@ -27833,11 +27592,9 @@
                     <w:pStyle w:val="Gpstesto"/>
                     <w:spacing w:line="276" w:lineRule="auto"/>
                   </w:pPr>
-                  <w:proofErr w:type="spellStart"/>
                   <w:r>
                     <w:t>SecondaData</w:t>
                   </w:r>
-                  <w:proofErr w:type="spellEnd"/>
                 </w:p>
               </w:tc>
               <w:tc>
@@ -28450,11 +28207,9 @@
                     <w:pStyle w:val="Gpstesto"/>
                     <w:spacing w:line="276" w:lineRule="auto"/>
                   </w:pPr>
-                  <w:proofErr w:type="spellStart"/>
                   <w:r>
                     <w:t>PrimaData</w:t>
                   </w:r>
-                  <w:proofErr w:type="spellEnd"/>
                 </w:p>
               </w:tc>
               <w:tc>
@@ -28508,11 +28263,9 @@
                     <w:pStyle w:val="Gpstesto"/>
                     <w:spacing w:line="276" w:lineRule="auto"/>
                   </w:pPr>
-                  <w:proofErr w:type="spellStart"/>
                   <w:r>
                     <w:t>SecondaData</w:t>
                   </w:r>
-                  <w:proofErr w:type="spellEnd"/>
                 </w:p>
               </w:tc>
               <w:tc>
@@ -29158,11 +28911,9 @@
                     <w:pStyle w:val="Gpstesto"/>
                     <w:spacing w:line="276" w:lineRule="auto"/>
                   </w:pPr>
-                  <w:proofErr w:type="spellStart"/>
                   <w:r>
                     <w:t>PrimaData</w:t>
                   </w:r>
-                  <w:proofErr w:type="spellEnd"/>
                 </w:p>
               </w:tc>
               <w:tc>
@@ -29216,11 +28967,9 @@
                     <w:pStyle w:val="Gpstesto"/>
                     <w:spacing w:line="276" w:lineRule="auto"/>
                   </w:pPr>
-                  <w:proofErr w:type="spellStart"/>
                   <w:r>
                     <w:t>SecondaData</w:t>
                   </w:r>
-                  <w:proofErr w:type="spellEnd"/>
                 </w:p>
               </w:tc>
               <w:tc>
@@ -29470,7 +29219,6 @@
           <w:color w:val="3E762A" w:themeColor="accent1" w:themeShade="BF"/>
         </w:rPr>
       </w:pPr>
-      <w:proofErr w:type="spellStart"/>
       <w:r>
         <w:rPr>
           <w:color w:val="3E762A" w:themeColor="accent1" w:themeShade="BF"/>
@@ -29478,7 +29226,6 @@
         <w:lastRenderedPageBreak/>
         <w:t>RicercaCompleta</w:t>
       </w:r>
-      <w:proofErr w:type="spellEnd"/>
     </w:p>
     <w:tbl>
       <w:tblPr>
@@ -29929,7 +29676,6 @@
                   </w:pPr>
                 </w:p>
                 <w:p>
-                  <w:proofErr w:type="spellStart"/>
                   <w:r>
                     <w:rPr>
                       <w:rFonts w:ascii="Garamond" w:hAnsi="Garamond"/>
@@ -29937,7 +29683,6 @@
                     </w:rPr>
                     <w:t>PrimaData</w:t>
                   </w:r>
-                  <w:proofErr w:type="spellEnd"/>
                 </w:p>
               </w:tc>
               <w:tc>
@@ -29971,7 +29716,6 @@
                   </w:pPr>
                 </w:p>
                 <w:p>
-                  <w:proofErr w:type="spellStart"/>
                   <w:r>
                     <w:rPr>
                       <w:rFonts w:ascii="Garamond" w:hAnsi="Garamond"/>
@@ -29979,7 +29723,6 @@
                     </w:rPr>
                     <w:t>SecondaData</w:t>
                   </w:r>
-                  <w:proofErr w:type="spellEnd"/>
                 </w:p>
               </w:tc>
               <w:tc>
@@ -30718,7 +30461,6 @@
                       <w:sz w:val="24"/>
                     </w:rPr>
                   </w:pPr>
-                  <w:proofErr w:type="spellStart"/>
                   <w:r>
                     <w:rPr>
                       <w:rFonts w:ascii="Garamond" w:hAnsi="Garamond"/>
@@ -30726,7 +30468,6 @@
                     </w:rPr>
                     <w:t>PrimaData</w:t>
                   </w:r>
-                  <w:proofErr w:type="spellEnd"/>
                 </w:p>
               </w:tc>
               <w:tc>
@@ -30766,7 +30507,6 @@
                       <w:sz w:val="24"/>
                     </w:rPr>
                   </w:pPr>
-                  <w:proofErr w:type="spellStart"/>
                   <w:r>
                     <w:rPr>
                       <w:rFonts w:ascii="Garamond" w:hAnsi="Garamond"/>
@@ -30774,7 +30514,6 @@
                     </w:rPr>
                     <w:t>SecondaData</w:t>
                   </w:r>
-                  <w:proofErr w:type="spellEnd"/>
                 </w:p>
               </w:tc>
               <w:tc>
@@ -32034,11 +31773,9 @@
                     <w:pStyle w:val="Gpstesto"/>
                     <w:spacing w:line="276" w:lineRule="auto"/>
                   </w:pPr>
-                  <w:proofErr w:type="spellStart"/>
                   <w:r>
                     <w:t>PrimaData</w:t>
                   </w:r>
-                  <w:proofErr w:type="spellEnd"/>
                 </w:p>
               </w:tc>
               <w:tc>
@@ -32091,7 +31828,6 @@
                   <w:pPr>
                     <w:jc w:val="both"/>
                   </w:pPr>
-                  <w:proofErr w:type="spellStart"/>
                   <w:r>
                     <w:rPr>
                       <w:rFonts w:ascii="Garamond" w:hAnsi="Garamond"/>
@@ -32099,7 +31835,6 @@
                     </w:rPr>
                     <w:t>SecondData</w:t>
                   </w:r>
-                  <w:proofErr w:type="spellEnd"/>
                 </w:p>
               </w:tc>
               <w:tc>
@@ -32751,11 +32486,9 @@
                     <w:pStyle w:val="Gpstesto"/>
                     <w:spacing w:line="276" w:lineRule="auto"/>
                   </w:pPr>
-                  <w:proofErr w:type="spellStart"/>
                   <w:r>
                     <w:t>PrimaData</w:t>
                   </w:r>
-                  <w:proofErr w:type="spellEnd"/>
                 </w:p>
               </w:tc>
               <w:tc>
@@ -32808,7 +32541,6 @@
                   <w:pPr>
                     <w:jc w:val="both"/>
                   </w:pPr>
-                  <w:proofErr w:type="spellStart"/>
                   <w:r>
                     <w:rPr>
                       <w:rFonts w:ascii="Garamond" w:hAnsi="Garamond"/>
@@ -32816,7 +32548,6 @@
                     </w:rPr>
                     <w:t>SecondData</w:t>
                   </w:r>
-                  <w:proofErr w:type="spellEnd"/>
                 </w:p>
               </w:tc>
               <w:tc>
@@ -33433,11 +33164,9 @@
                     <w:pStyle w:val="Gpstesto"/>
                     <w:spacing w:line="276" w:lineRule="auto"/>
                   </w:pPr>
-                  <w:proofErr w:type="spellStart"/>
                   <w:r>
                     <w:t>PrimaData</w:t>
                   </w:r>
-                  <w:proofErr w:type="spellEnd"/>
                 </w:p>
               </w:tc>
               <w:tc>
@@ -33491,11 +33220,9 @@
                     <w:pStyle w:val="Gpstesto"/>
                     <w:spacing w:line="276" w:lineRule="auto"/>
                   </w:pPr>
-                  <w:proofErr w:type="spellStart"/>
                   <w:r>
                     <w:t>SecondaData</w:t>
                   </w:r>
-                  <w:proofErr w:type="spellEnd"/>
                 </w:p>
               </w:tc>
               <w:tc>
@@ -34148,11 +33875,9 @@
                     <w:pStyle w:val="Gpstesto"/>
                     <w:spacing w:line="276" w:lineRule="auto"/>
                   </w:pPr>
-                  <w:proofErr w:type="spellStart"/>
                   <w:r>
                     <w:t>PrimaData</w:t>
                   </w:r>
-                  <w:proofErr w:type="spellEnd"/>
                 </w:p>
               </w:tc>
               <w:tc>
@@ -34206,11 +33931,9 @@
                     <w:pStyle w:val="Gpstesto"/>
                     <w:spacing w:line="276" w:lineRule="auto"/>
                   </w:pPr>
-                  <w:proofErr w:type="spellStart"/>
                   <w:r>
                     <w:t>SecondaData</w:t>
                   </w:r>
-                  <w:proofErr w:type="spellEnd"/>
                 </w:p>
               </w:tc>
               <w:tc>
@@ -34831,11 +34554,9 @@
                     <w:pStyle w:val="Gpstesto"/>
                     <w:spacing w:line="276" w:lineRule="auto"/>
                   </w:pPr>
-                  <w:proofErr w:type="spellStart"/>
                   <w:r>
                     <w:t>PrimaData</w:t>
                   </w:r>
-                  <w:proofErr w:type="spellEnd"/>
                 </w:p>
               </w:tc>
               <w:tc>
@@ -34889,11 +34610,9 @@
                     <w:pStyle w:val="Gpstesto"/>
                     <w:spacing w:line="276" w:lineRule="auto"/>
                   </w:pPr>
-                  <w:proofErr w:type="spellStart"/>
                   <w:r>
                     <w:t>SecondaData</w:t>
                   </w:r>
-                  <w:proofErr w:type="spellEnd"/>
                 </w:p>
               </w:tc>
               <w:tc>
@@ -35533,11 +35252,9 @@
                     <w:pStyle w:val="Gpstesto"/>
                     <w:spacing w:line="276" w:lineRule="auto"/>
                   </w:pPr>
-                  <w:proofErr w:type="spellStart"/>
                   <w:r>
                     <w:t>PrimaData</w:t>
                   </w:r>
-                  <w:proofErr w:type="spellEnd"/>
                 </w:p>
               </w:tc>
               <w:tc>
@@ -35591,11 +35308,9 @@
                     <w:pStyle w:val="Gpstesto"/>
                     <w:spacing w:line="276" w:lineRule="auto"/>
                   </w:pPr>
-                  <w:proofErr w:type="spellStart"/>
                   <w:r>
                     <w:t>SecondaData</w:t>
                   </w:r>
-                  <w:proofErr w:type="spellEnd"/>
                 </w:p>
               </w:tc>
               <w:tc>
@@ -36235,11 +35950,9 @@
                     <w:pStyle w:val="Gpstesto"/>
                     <w:spacing w:line="276" w:lineRule="auto"/>
                   </w:pPr>
-                  <w:proofErr w:type="spellStart"/>
                   <w:r>
                     <w:t>PrimaData</w:t>
                   </w:r>
-                  <w:proofErr w:type="spellEnd"/>
                 </w:p>
               </w:tc>
               <w:tc>
@@ -36293,11 +36006,9 @@
                     <w:pStyle w:val="Gpstesto"/>
                     <w:spacing w:line="276" w:lineRule="auto"/>
                   </w:pPr>
-                  <w:proofErr w:type="spellStart"/>
                   <w:r>
                     <w:t>SecondaData</w:t>
                   </w:r>
-                  <w:proofErr w:type="spellEnd"/>
                 </w:p>
               </w:tc>
               <w:tc>
@@ -37079,14 +36790,12 @@
                       <w:szCs w:val="24"/>
                     </w:rPr>
                   </w:pPr>
-                  <w:proofErr w:type="spellStart"/>
                   <w:r>
                     <w:rPr>
                       <w:szCs w:val="24"/>
                     </w:rPr>
                     <w:t>true</w:t>
                   </w:r>
-                  <w:proofErr w:type="spellEnd"/>
                 </w:p>
               </w:tc>
             </w:tr>
@@ -37158,17 +36867,11 @@
                 <w:p>
                   <w:pPr>
                     <w:pStyle w:val="Gpstesto"/>
-                    <w:spacing w:line="120" w:lineRule="auto"/>
-                  </w:pPr>
-                </w:p>
-                <w:p>
-                  <w:pPr>
-                    <w:pStyle w:val="Gpstesto"/>
                     <w:spacing w:line="276" w:lineRule="auto"/>
                     <w:jc w:val="left"/>
                   </w:pPr>
                   <w:r>
-                    <w:t>Esito delle  validazioni</w:t>
+                    <w:t>Numero GreenPass Validi</w:t>
                   </w:r>
                 </w:p>
               </w:tc>
@@ -37197,6 +36900,83 @@
                   </w:pPr>
                   <w:r>
                     <w:rPr>
+                      <w:szCs w:val="24"/>
+                    </w:rPr>
+                    <w:t>f</w:t>
+                  </w:r>
+                  <w:r>
+                    <w:rPr>
+                      <w:szCs w:val="24"/>
+                    </w:rPr>
+                    <w:t>alse</w:t>
+                  </w:r>
+                </w:p>
+              </w:tc>
+            </w:tr>
+            <w:tr>
+              <w:trPr>
+                <w:trHeight w:val="825"/>
+              </w:trPr>
+              <w:tc>
+                <w:tcPr>
+                  <w:tcW w:w="1936" w:type="dxa"/>
+                </w:tcPr>
+                <w:p>
+                  <w:pPr>
+                    <w:pStyle w:val="Gpstesto"/>
+                    <w:spacing w:line="276" w:lineRule="auto"/>
+                    <w:jc w:val="left"/>
+                  </w:pPr>
+                  <w:r>
+                    <w:t xml:space="preserve">Numero GreenPass </w:t>
+                  </w:r>
+                  <w:r>
+                    <w:t xml:space="preserve">non </w:t>
+                  </w:r>
+                  <w:r>
+                    <w:t>Validi</w:t>
+                  </w:r>
+                </w:p>
+              </w:tc>
+              <w:tc>
+                <w:tcPr>
+                  <w:tcW w:w="3119" w:type="dxa"/>
+                </w:tcPr>
+                <w:p>
+                  <w:pPr>
+                    <w:pStyle w:val="Gpstesto"/>
+                    <w:spacing w:line="120" w:lineRule="auto"/>
+                    <w:jc w:val="center"/>
+                    <w:rPr>
+                      <w:szCs w:val="24"/>
+                    </w:rPr>
+                  </w:pPr>
+                </w:p>
+                <w:p>
+                  <w:pPr>
+                    <w:pStyle w:val="Gpstesto"/>
+                    <w:spacing w:line="120" w:lineRule="auto"/>
+                    <w:rPr>
+                      <w:szCs w:val="24"/>
+                    </w:rPr>
+                  </w:pPr>
+                </w:p>
+                <w:p>
+                  <w:pPr>
+                    <w:tabs>
+                      <w:tab w:val="left" w:pos="968"/>
+                    </w:tabs>
+                    <w:jc w:val="center"/>
+                    <w:rPr>
+                      <w:rFonts w:ascii="Garamond" w:hAnsi="Garamond"/>
+                      <w:sz w:val="24"/>
+                      <w:szCs w:val="24"/>
+                    </w:rPr>
+                  </w:pPr>
+                  <w:r>
+                    <w:rPr>
+                      <w:rFonts w:ascii="Garamond" w:hAnsi="Garamond"/>
+                      <w:sz w:val="24"/>
                       <w:szCs w:val="24"/>
                     </w:rPr>
                     <w:t>false</w:t>
@@ -38004,17 +37784,11 @@
                 <w:p>
                   <w:pPr>
                     <w:pStyle w:val="Gpstesto"/>
-                    <w:spacing w:line="120" w:lineRule="auto"/>
-                  </w:pPr>
-                </w:p>
-                <w:p>
-                  <w:pPr>
-                    <w:pStyle w:val="Gpstesto"/>
                     <w:spacing w:line="276" w:lineRule="auto"/>
                     <w:jc w:val="left"/>
                   </w:pPr>
                   <w:r>
-                    <w:t>Esito delle  validazioni</w:t>
+                    <w:t>Numero GreenPass Validi</w:t>
                   </w:r>
                 </w:p>
               </w:tc>
@@ -38050,7 +37824,81 @@
                 </w:p>
               </w:tc>
             </w:tr>
+            <w:tr>
+              <w:trPr>
+                <w:trHeight w:val="825"/>
+              </w:trPr>
+              <w:tc>
+                <w:tcPr>
+                  <w:tcW w:w="1936" w:type="dxa"/>
+                </w:tcPr>
+                <w:p>
+                  <w:pPr>
+                    <w:pStyle w:val="Gpstesto"/>
+                    <w:spacing w:line="276" w:lineRule="auto"/>
+                    <w:jc w:val="left"/>
+                  </w:pPr>
+                  <w:r>
+                    <w:t>Numero GreenPass non Validi</w:t>
+                  </w:r>
+                </w:p>
+              </w:tc>
+              <w:tc>
+                <w:tcPr>
+                  <w:tcW w:w="3119" w:type="dxa"/>
+                </w:tcPr>
+                <w:p>
+                  <w:pPr>
+                    <w:pStyle w:val="Gpstesto"/>
+                    <w:spacing w:line="120" w:lineRule="auto"/>
+                    <w:jc w:val="center"/>
+                    <w:rPr>
+                      <w:szCs w:val="24"/>
+                    </w:rPr>
+                  </w:pPr>
+                </w:p>
+                <w:p>
+                  <w:pPr>
+                    <w:pStyle w:val="Gpstesto"/>
+                    <w:spacing w:line="120" w:lineRule="auto"/>
+                    <w:rPr>
+                      <w:szCs w:val="24"/>
+                    </w:rPr>
+                  </w:pPr>
+                </w:p>
+                <w:p>
+                  <w:pPr>
+                    <w:tabs>
+                      <w:tab w:val="left" w:pos="968"/>
+                    </w:tabs>
+                    <w:jc w:val="center"/>
+                    <w:rPr>
+                      <w:rFonts w:ascii="Garamond" w:hAnsi="Garamond"/>
+                      <w:sz w:val="24"/>
+                      <w:szCs w:val="24"/>
+                    </w:rPr>
+                  </w:pPr>
+                  <w:r>
+                    <w:rPr>
+                      <w:rFonts w:ascii="Garamond" w:hAnsi="Garamond"/>
+                      <w:sz w:val="24"/>
+                      <w:szCs w:val="24"/>
+                    </w:rPr>
+                    <w:t>false</w:t>
+                  </w:r>
+                </w:p>
+              </w:tc>
+            </w:tr>
           </w:tbl>
+          <w:p>
+            <w:pPr>
+              <w:pStyle w:val="Gpstesto"/>
+              <w:spacing w:before="240" w:after="240" w:line="276" w:lineRule="auto"/>
+              <w:rPr>
+                <w:szCs w:val="24"/>
+              </w:rPr>
+            </w:pPr>
+          </w:p>
           <w:p>
             <w:pPr>
               <w:pStyle w:val="Gpstesto"/>
@@ -38216,26 +38064,7 @@
     <w:p>
       <w:pPr>
         <w:pStyle w:val="Gpstesto"/>
-        <w:rPr>
-          <w:szCs w:val="24"/>
-        </w:rPr>
-      </w:pPr>
-    </w:p>
-    <w:p>
-      <w:pPr>
-        <w:pStyle w:val="Gpstesto"/>
-        <w:rPr>
-          <w:szCs w:val="24"/>
-        </w:rPr>
-      </w:pPr>
-    </w:p>
-    <w:p>
-      <w:pPr>
-        <w:pStyle w:val="Gpstesto"/>
-      </w:pPr>
-      <w:r>
-        <w:t xml:space="preserve"> </w:t>
-      </w:r>
+      </w:pPr>
     </w:p>
     <w:sectPr>
       <w:headerReference w:type="default" r:id="rId9"/>
@@ -44497,7 +44326,6 @@
   <w:style w:type="character" w:default="1" w:styleId="Carpredefinitoparagrafo">
     <w:name w:val="Default Paragraph Font"/>
     <w:uiPriority w:val="1"/>
-    <w:semiHidden/>
     <w:unhideWhenUsed/>
   </w:style>
   <w:style w:type="table" w:default="1" w:styleId="Tabellanormale">

</xml_diff>